<commit_message>
Add Appendix with OWL file
</commit_message>
<xml_diff>
--- a/COM759_Cybersecurity_Ontology_Report.docx
+++ b/COM759_Cybersecurity_Ontology_Report.docx
@@ -1253,13 +1253,7 @@
         <w:rPr>
           <w:lang w:val="en-GB"/>
         </w:rPr>
-        <w:t>I encountered several challenges during development</w:t>
-      </w:r>
-      <w:r>
-        <w:rPr>
-          <w:lang w:val="en-GB"/>
-        </w:rPr>
-        <w:t>.</w:t>
+        <w:t>I encountered several challenges during development.</w:t>
       </w:r>
       <w:r>
         <w:rPr>
@@ -1531,7 +1525,7 @@
       <w:pPr>
         <w:pStyle w:val="BodyText"/>
         <w:rPr>
-          <w:lang w:val="en-GB"/>
+          <w:lang w:val="de-DE"/>
         </w:rPr>
       </w:pPr>
       <w:r>
@@ -3701,7 +3695,19 @@
         <w:rPr>
           <w:lang w:val="en-GB"/>
         </w:rPr>
-        <w:t xml:space="preserve"> and the ontology passed consistency checking with no errors—no disjoint violations, all property constraints satisfied, and no logical contradictions.</w:t>
+        <w:t xml:space="preserve"> and the ontology passed consistency checking with no errors</w:t>
+      </w:r>
+      <w:r>
+        <w:rPr>
+          <w:lang w:val="en-GB"/>
+        </w:rPr>
+        <w:t xml:space="preserve"> </w:t>
+      </w:r>
+      <w:r>
+        <w:rPr>
+          <w:lang w:val="en-GB"/>
+        </w:rPr>
+        <w:t>no disjoint violations, all property constraints satisfied, and no logical contradictions.</w:t>
       </w:r>
     </w:p>
     <w:p>
@@ -3925,7 +3931,13 @@
         <w:rPr>
           <w:lang w:val="en-GB"/>
         </w:rPr>
-        <w:t xml:space="preserve"> property also worked correctly—</w:t>
+        <w:t xml:space="preserve"> property also worked correctly</w:t>
+      </w:r>
+      <w:r>
+        <w:rPr>
+          <w:lang w:val="en-GB"/>
+        </w:rPr>
+        <w:t xml:space="preserve"> </w:t>
       </w:r>
       <w:proofErr w:type="spellStart"/>
       <w:r>
@@ -4218,6 +4230,7 @@
         <w:rPr>
           <w:i/>
           <w:iCs/>
+          <w:noProof/>
           <w:sz w:val="18"/>
           <w:szCs w:val="18"/>
         </w:rPr>
@@ -4366,7 +4379,19 @@
         <w:rPr>
           <w:lang w:val="en-GB"/>
         </w:rPr>
-        <w:t>The relationship between ontologies and Large Language Models is one of the most interesting areas in AI right now. These technologies come from different traditions—ontologies from symbolic AI and knowledge representation, LLMs from statistical machine learning—but they have complementary strengths that make integration worth exploring.</w:t>
+        <w:t>The relationship between ontologies and Large Language Models is one of the most interesting areas in AI right now. These technologies come from different traditions</w:t>
+      </w:r>
+      <w:r>
+        <w:rPr>
+          <w:lang w:val="en-GB"/>
+        </w:rPr>
+        <w:t xml:space="preserve"> </w:t>
+      </w:r>
+      <w:r>
+        <w:rPr>
+          <w:lang w:val="en-GB"/>
+        </w:rPr>
+        <w:t>ontologies from symbolic AI and knowledge representation, LLMs from statistical machine learning—but they have complementary strengths that make integration worth exploring.</w:t>
       </w:r>
     </w:p>
     <w:p>
@@ -4851,7 +4876,19 @@
         <w:rPr>
           <w:lang w:val="en-GB"/>
         </w:rPr>
-        <w:t xml:space="preserve">The current implementation has several limitations. There is no temporal reasoning, so I cannot analyse attack sequences or optimise response timing—timestamps are captured as </w:t>
+        <w:t>The current implementation has several limitations. There is no temporal reasoning, so I cannot analyse attack sequences or optimise response timing</w:t>
+      </w:r>
+      <w:r>
+        <w:rPr>
+          <w:lang w:val="en-GB"/>
+        </w:rPr>
+        <w:t xml:space="preserve"> </w:t>
+      </w:r>
+      <w:r>
+        <w:rPr>
+          <w:lang w:val="en-GB"/>
+        </w:rPr>
+        <w:t xml:space="preserve">timestamps are captured as </w:t>
       </w:r>
       <w:proofErr w:type="gramStart"/>
       <w:r>
@@ -4899,7 +4936,13 @@
         <w:rPr>
           <w:lang w:val="en-GB"/>
         </w:rPr>
-        <w:t>—a real enterprise environment would have thousands of assets, which would need attention to reasoning performance and possibly ontology modularisation. Choosing defined classes over SWRL rules simplified development but limits some computational capabilities.</w:t>
+        <w:t xml:space="preserve"> </w:t>
+      </w:r>
+      <w:r>
+        <w:rPr>
+          <w:lang w:val="en-GB"/>
+        </w:rPr>
+        <w:t>a real enterprise environment would have thousands of assets, which would need attention to reasoning performance and possibly ontology modularisation. Choosing defined classes over SWRL rules simplified development but limits some computational capabilities.</w:t>
       </w:r>
     </w:p>
     <w:p>
@@ -5059,7 +5102,19 @@
         <w:rPr>
           <w:lang w:val="en-GB"/>
         </w:rPr>
-        <w:t xml:space="preserve">Ontologies remain valuable in domains that need formal semantics, guaranteed reasoning, and explicit knowledge representation. Healthcare cybersecurity is a good example of this—regulatory compliance, patient safety, and the need for </w:t>
+        <w:t>Ontologies remain valuable in domains that need formal semantics, guaranteed reasoning, and explicit knowledge representation. Healthcare cybersecurity is a good example of this</w:t>
+      </w:r>
+      <w:r>
+        <w:rPr>
+          <w:lang w:val="en-GB"/>
+        </w:rPr>
+        <w:t xml:space="preserve"> </w:t>
+      </w:r>
+      <w:r>
+        <w:rPr>
+          <w:lang w:val="en-GB"/>
+        </w:rPr>
+        <w:t xml:space="preserve">regulatory compliance, patient safety, and the need for </w:t>
       </w:r>
       <w:r>
         <w:rPr>
@@ -5366,6 +5421,9 @@
     <w:p>
       <w:pPr>
         <w:pStyle w:val="Reference"/>
+        <w:rPr>
+          <w:lang w:val="en-GB"/>
+        </w:rPr>
       </w:pPr>
       <w:r>
         <w:rPr>
@@ -5373,13 +5431,11 @@
         </w:rPr>
         <w:t xml:space="preserve">[12] S. Pan et al., "Unifying Large Language Models and Knowledge Graphs: A Roadmap," IEEE Trans. </w:t>
       </w:r>
-      <w:proofErr w:type="spellStart"/>
-      <w:r>
-        <w:t>Knowledge</w:t>
-      </w:r>
-      <w:proofErr w:type="spellEnd"/>
-      <w:r>
-        <w:t xml:space="preserve"> and Data Engineering, 2024.</w:t>
+      <w:r>
+        <w:rPr>
+          <w:lang w:val="en-GB"/>
+        </w:rPr>
+        <w:t>Knowledge and Data Engineering, 2024.</w:t>
       </w:r>
     </w:p>
     <w:p>
@@ -5410,9 +5466,123 @@
         <w:t xml:space="preserve"> 3.0 Ransomware Affiliates Exploit CVE 2023-4966 Citrix Bleed Vulnerability," Cybersecurity Advisory, 2023.</w:t>
       </w:r>
     </w:p>
+    <w:p>
+      <w:pPr>
+        <w:rPr>
+          <w:sz w:val="16"/>
+          <w:szCs w:val="16"/>
+          <w:lang w:val="en-GB"/>
+        </w:rPr>
+      </w:pPr>
+      <w:r>
+        <w:rPr>
+          <w:lang w:val="en-GB"/>
+        </w:rPr>
+        <w:br w:type="page"/>
+      </w:r>
+    </w:p>
+    <w:p>
+      <w:pPr>
+        <w:pStyle w:val="SectionHeading"/>
+        <w:jc w:val="left"/>
+        <w:rPr>
+          <w:lang w:val="en-GB"/>
+        </w:rPr>
+      </w:pPr>
+      <w:r>
+        <w:rPr>
+          <w:lang w:val="en-GB"/>
+        </w:rPr>
+        <w:lastRenderedPageBreak/>
+        <w:t xml:space="preserve">Appendix </w:t>
+      </w:r>
+      <w:r>
+        <w:rPr>
+          <w:lang w:val="en-GB"/>
+        </w:rPr>
+        <w:t>A:</w:t>
+      </w:r>
+      <w:r>
+        <w:rPr>
+          <w:lang w:val="en-GB"/>
+        </w:rPr>
+        <w:t xml:space="preserve"> OWL Ontology File</w:t>
+      </w:r>
+    </w:p>
+    <w:p>
+      <w:pPr>
+        <w:pStyle w:val="SectionHeading"/>
+        <w:rPr>
+          <w:lang w:val="en-GB"/>
+        </w:rPr>
+      </w:pPr>
+      <w:r>
+        <w:rPr>
+          <w:lang w:val="en-GB"/>
+        </w:rPr>
+        <w:object w:dxaOrig="1513" w:dyaOrig="985" w14:anchorId="4617DE18">
+          <v:shapetype id="_x0000_t75" coordsize="21600,21600" o:spt="75" o:preferrelative="t" path="m@4@5l@4@11@9@11@9@5xe" filled="f" stroked="f">
+            <v:stroke joinstyle="miter"/>
+            <v:formulas>
+              <v:f eqn="if lineDrawn pixelLineWidth 0"/>
+              <v:f eqn="sum @0 1 0"/>
+              <v:f eqn="sum 0 0 @1"/>
+              <v:f eqn="prod @2 1 2"/>
+              <v:f eqn="prod @3 21600 pixelWidth"/>
+              <v:f eqn="prod @3 21600 pixelHeight"/>
+              <v:f eqn="sum @0 0 1"/>
+              <v:f eqn="prod @6 1 2"/>
+              <v:f eqn="prod @7 21600 pixelWidth"/>
+              <v:f eqn="sum @8 21600 0"/>
+              <v:f eqn="prod @7 21600 pixelHeight"/>
+              <v:f eqn="sum @10 21600 0"/>
+            </v:formulas>
+            <v:path o:extrusionok="f" gradientshapeok="t" o:connecttype="rect"/>
+            <o:lock v:ext="edit" aspectratio="t"/>
+          </v:shapetype>
+          <v:shape id="_x0000_i1027" type="#_x0000_t75" style="width:75.7pt;height:49.4pt" o:ole="">
+            <v:imagedata r:id="rId14" o:title=""/>
+          </v:shape>
+          <o:OLEObject Type="Embed" ProgID="Package" ShapeID="_x0000_i1027" DrawAspect="Icon" ObjectID="_1826211480" r:id="rId15"/>
+        </w:object>
+      </w:r>
+    </w:p>
+    <w:p>
+      <w:pPr>
+        <w:pStyle w:val="SectionHeading"/>
+        <w:jc w:val="left"/>
+        <w:rPr>
+          <w:lang w:val="en-GB"/>
+        </w:rPr>
+      </w:pPr>
+      <w:r>
+        <w:rPr>
+          <w:lang w:val="en-GB"/>
+        </w:rPr>
+        <w:t>The ontology is available at:</w:t>
+      </w:r>
+    </w:p>
+    <w:p>
+      <w:pPr>
+        <w:pStyle w:val="Reference"/>
+        <w:rPr>
+          <w:sz w:val="18"/>
+          <w:szCs w:val="18"/>
+          <w:lang w:val="en-GB"/>
+        </w:rPr>
+      </w:pPr>
+      <w:r>
+        <w:rPr>
+          <w:sz w:val="18"/>
+          <w:szCs w:val="18"/>
+          <w:lang w:val="en-GB"/>
+        </w:rPr>
+        <w:t>https://github.com/abdennabi-ahrrabi/cybersecurity-ontology-cw2</w:t>
+      </w:r>
+    </w:p>
     <w:sectPr>
-      <w:headerReference w:type="default" r:id="rId14"/>
-      <w:footerReference w:type="default" r:id="rId15"/>
+      <w:headerReference w:type="default" r:id="rId16"/>
+      <w:footerReference w:type="default" r:id="rId17"/>
       <w:type w:val="continuous"/>
       <w:pgSz w:w="12240" w:h="15840"/>
       <w:pgMar w:top="1080" w:right="900" w:bottom="1080" w:left="900" w:header="708" w:footer="708" w:gutter="0"/>
@@ -5518,14 +5688,7 @@
         <w:sz w:val="16"/>
         <w:szCs w:val="16"/>
       </w:rPr>
-      <w:t xml:space="preserve">COM759 </w:t>
-    </w:r>
-    <w:r>
-      <w:rPr>
-        <w:sz w:val="16"/>
-        <w:szCs w:val="16"/>
-      </w:rPr>
-      <w:t>Knowledge Engineering – Coursework 2</w:t>
+      <w:t>COM759 Knowledge Engineering – Coursework 2</w:t>
     </w:r>
   </w:p>
 </w:hdr>
@@ -5841,6 +6004,92 @@
     </w:lvl>
   </w:abstractNum>
   <w:abstractNum w:abstractNumId="4" w15:restartNumberingAfterBreak="0">
+    <w:nsid w:val="59431827"/>
+    <w:multiLevelType w:val="hybridMultilevel"/>
+    <w:tmpl w:val="7B62F84E"/>
+    <w:lvl w:ilvl="0" w:tplc="040C000F">
+      <w:start w:val="1"/>
+      <w:numFmt w:val="decimal"/>
+      <w:lvlText w:val="%1."/>
+      <w:lvlJc w:val="left"/>
+      <w:pPr>
+        <w:ind w:left="1428" w:hanging="360"/>
+      </w:pPr>
+    </w:lvl>
+    <w:lvl w:ilvl="1" w:tplc="040C0019" w:tentative="1">
+      <w:start w:val="1"/>
+      <w:numFmt w:val="lowerLetter"/>
+      <w:lvlText w:val="%2."/>
+      <w:lvlJc w:val="left"/>
+      <w:pPr>
+        <w:ind w:left="2148" w:hanging="360"/>
+      </w:pPr>
+    </w:lvl>
+    <w:lvl w:ilvl="2" w:tplc="040C001B" w:tentative="1">
+      <w:start w:val="1"/>
+      <w:numFmt w:val="lowerRoman"/>
+      <w:lvlText w:val="%3."/>
+      <w:lvlJc w:val="right"/>
+      <w:pPr>
+        <w:ind w:left="2868" w:hanging="180"/>
+      </w:pPr>
+    </w:lvl>
+    <w:lvl w:ilvl="3" w:tplc="040C000F" w:tentative="1">
+      <w:start w:val="1"/>
+      <w:numFmt w:val="decimal"/>
+      <w:lvlText w:val="%4."/>
+      <w:lvlJc w:val="left"/>
+      <w:pPr>
+        <w:ind w:left="3588" w:hanging="360"/>
+      </w:pPr>
+    </w:lvl>
+    <w:lvl w:ilvl="4" w:tplc="040C0019" w:tentative="1">
+      <w:start w:val="1"/>
+      <w:numFmt w:val="lowerLetter"/>
+      <w:lvlText w:val="%5."/>
+      <w:lvlJc w:val="left"/>
+      <w:pPr>
+        <w:ind w:left="4308" w:hanging="360"/>
+      </w:pPr>
+    </w:lvl>
+    <w:lvl w:ilvl="5" w:tplc="040C001B" w:tentative="1">
+      <w:start w:val="1"/>
+      <w:numFmt w:val="lowerRoman"/>
+      <w:lvlText w:val="%6."/>
+      <w:lvlJc w:val="right"/>
+      <w:pPr>
+        <w:ind w:left="5028" w:hanging="180"/>
+      </w:pPr>
+    </w:lvl>
+    <w:lvl w:ilvl="6" w:tplc="040C000F" w:tentative="1">
+      <w:start w:val="1"/>
+      <w:numFmt w:val="decimal"/>
+      <w:lvlText w:val="%7."/>
+      <w:lvlJc w:val="left"/>
+      <w:pPr>
+        <w:ind w:left="5748" w:hanging="360"/>
+      </w:pPr>
+    </w:lvl>
+    <w:lvl w:ilvl="7" w:tplc="040C0019" w:tentative="1">
+      <w:start w:val="1"/>
+      <w:numFmt w:val="lowerLetter"/>
+      <w:lvlText w:val="%8."/>
+      <w:lvlJc w:val="left"/>
+      <w:pPr>
+        <w:ind w:left="6468" w:hanging="360"/>
+      </w:pPr>
+    </w:lvl>
+    <w:lvl w:ilvl="8" w:tplc="040C001B" w:tentative="1">
+      <w:start w:val="1"/>
+      <w:numFmt w:val="lowerRoman"/>
+      <w:lvlText w:val="%9."/>
+      <w:lvlJc w:val="right"/>
+      <w:pPr>
+        <w:ind w:left="7188" w:hanging="180"/>
+      </w:pPr>
+    </w:lvl>
+  </w:abstractNum>
+  <w:abstractNum w:abstractNumId="5" w15:restartNumberingAfterBreak="0">
     <w:nsid w:val="77D62668"/>
     <w:multiLevelType w:val="hybridMultilevel"/>
     <w:tmpl w:val="5F84DBCC"/>
@@ -5894,7 +6143,7 @@
       <w:lvlJc w:val="left"/>
     </w:lvl>
   </w:abstractNum>
-  <w:abstractNum w:abstractNumId="5" w15:restartNumberingAfterBreak="0">
+  <w:abstractNum w:abstractNumId="6" w15:restartNumberingAfterBreak="0">
     <w:nsid w:val="79AF0AFD"/>
     <w:multiLevelType w:val="hybridMultilevel"/>
     <w:tmpl w:val="67FED3AA"/>
@@ -5955,13 +6204,16 @@
     </w:lvlOverride>
   </w:num>
   <w:num w:numId="2" w16cid:durableId="861363933">
-    <w:abstractNumId w:val="5"/>
+    <w:abstractNumId w:val="6"/>
     <w:lvlOverride w:ilvl="0">
       <w:startOverride w:val="1"/>
     </w:lvlOverride>
   </w:num>
   <w:num w:numId="3" w16cid:durableId="1285041940">
     <w:abstractNumId w:val="0"/>
+  </w:num>
+  <w:num w:numId="4" w16cid:durableId="870264319">
+    <w:abstractNumId w:val="4"/>
   </w:num>
 </w:numbering>
 </file>

</xml_diff>